<commit_message>
modelo relacional con 29 tablas
</commit_message>
<xml_diff>
--- a/primera entrega proyecto.docx
+++ b/primera entrega proyecto.docx
@@ -45,7 +45,7 @@
     </w:p>
     <w:p>
       <w:pPr>
-        <w:pStyle w:val="Prrafodelista"/>
+        <w:pStyle w:val="ListParagraph"/>
         <w:numPr>
           <w:ilvl w:val="0"/>
           <w:numId w:val="1"/>
@@ -87,7 +87,7 @@
     </w:p>
     <w:p>
       <w:pPr>
-        <w:pStyle w:val="Prrafodelista"/>
+        <w:pStyle w:val="ListParagraph"/>
         <w:numPr>
           <w:ilvl w:val="0"/>
           <w:numId w:val="1"/>
@@ -113,7 +113,7 @@
     </w:p>
     <w:p>
       <w:pPr>
-        <w:pStyle w:val="Prrafodelista"/>
+        <w:pStyle w:val="ListParagraph"/>
         <w:numPr>
           <w:ilvl w:val="0"/>
           <w:numId w:val="1"/>
@@ -148,7 +148,7 @@
     </w:p>
     <w:p>
       <w:pPr>
-        <w:pStyle w:val="Prrafodelista"/>
+        <w:pStyle w:val="ListParagraph"/>
         <w:numPr>
           <w:ilvl w:val="0"/>
           <w:numId w:val="1"/>
@@ -174,7 +174,7 @@
     </w:p>
     <w:p>
       <w:pPr>
-        <w:pStyle w:val="Prrafodelista"/>
+        <w:pStyle w:val="ListParagraph"/>
         <w:numPr>
           <w:ilvl w:val="0"/>
           <w:numId w:val="1"/>
@@ -200,7 +200,7 @@
     </w:p>
     <w:p>
       <w:pPr>
-        <w:pStyle w:val="Prrafodelista"/>
+        <w:pStyle w:val="ListParagraph"/>
         <w:numPr>
           <w:ilvl w:val="0"/>
           <w:numId w:val="1"/>
@@ -226,7 +226,7 @@
     </w:p>
     <w:p>
       <w:pPr>
-        <w:pStyle w:val="Prrafodelista"/>
+        <w:pStyle w:val="ListParagraph"/>
         <w:numPr>
           <w:ilvl w:val="0"/>
           <w:numId w:val="1"/>
@@ -252,7 +252,7 @@
     </w:p>
     <w:p>
       <w:pPr>
-        <w:pStyle w:val="Prrafodelista"/>
+        <w:pStyle w:val="ListParagraph"/>
         <w:numPr>
           <w:ilvl w:val="0"/>
           <w:numId w:val="1"/>
@@ -275,30 +275,48 @@
         </w:rPr>
         <w:t xml:space="preserve">Formulario ayuda: aquí se </w:t>
       </w:r>
-      <w:proofErr w:type="gramStart"/>
-      <w:r>
-        <w:rPr>
-          <w:rFonts w:ascii="Arial" w:hAnsi="Arial" w:cs="Arial"/>
-          <w:b/>
-          <w:sz w:val="36"/>
-          <w:lang w:val="es-ES"/>
-        </w:rPr>
-        <w:t>encontraran</w:t>
-      </w:r>
-      <w:proofErr w:type="gramEnd"/>
-      <w:r>
-        <w:rPr>
-          <w:rFonts w:ascii="Arial" w:hAnsi="Arial" w:cs="Arial"/>
-          <w:b/>
-          <w:sz w:val="36"/>
-          <w:lang w:val="es-ES"/>
-        </w:rPr>
-        <w:t xml:space="preserve"> respuestas a las preguntas más frecuentas hechas por los usuarios así como un cuadro para realizar consultas no predefinidas.</w:t>
-      </w:r>
-    </w:p>
-    <w:p>
-      <w:pPr>
-        <w:pStyle w:val="Prrafodelista"/>
+      <w:r>
+        <w:rPr>
+          <w:rFonts w:ascii="Arial" w:hAnsi="Arial" w:cs="Arial"/>
+          <w:b/>
+          <w:sz w:val="36"/>
+          <w:lang w:val="es-ES"/>
+        </w:rPr>
+        <w:t>encontrarán</w:t>
+      </w:r>
+      <w:r>
+        <w:rPr>
+          <w:rFonts w:ascii="Arial" w:hAnsi="Arial" w:cs="Arial"/>
+          <w:b/>
+          <w:sz w:val="36"/>
+          <w:lang w:val="es-ES"/>
+        </w:rPr>
+        <w:t xml:space="preserve"> respuestas a las preguntas más frecuentas hechas por los </w:t>
+      </w:r>
+      <w:bookmarkStart w:id="0" w:name="_GoBack"/>
+      <w:bookmarkEnd w:id="0"/>
+      <w:r>
+        <w:rPr>
+          <w:rFonts w:ascii="Arial" w:hAnsi="Arial" w:cs="Arial"/>
+          <w:b/>
+          <w:sz w:val="36"/>
+          <w:lang w:val="es-ES"/>
+        </w:rPr>
+        <w:t>usuarios,</w:t>
+      </w:r>
+      <w:r>
+        <w:rPr>
+          <w:rFonts w:ascii="Arial" w:hAnsi="Arial" w:cs="Arial"/>
+          <w:b/>
+          <w:sz w:val="36"/>
+          <w:lang w:val="es-ES"/>
+        </w:rPr>
+        <w:t xml:space="preserve"> así como un cuadro para realizar consultas no predefinidas.</w:t>
+      </w:r>
+    </w:p>
+    <w:p>
+      <w:pPr>
+        <w:pStyle w:val="ListParagraph"/>
         <w:numPr>
           <w:ilvl w:val="0"/>
           <w:numId w:val="1"/>
@@ -395,7 +413,7 @@
           <w:noProof/>
           <w:sz w:val="36"/>
           <w:u w:val="single"/>
-          <w:lang w:val="es-ES" w:eastAsia="es-ES"/>
+          <w:lang w:val="en-US"/>
         </w:rPr>
         <w:drawing>
           <wp:inline distT="0" distB="0" distL="0" distR="0">
@@ -478,7 +496,7 @@
           <w:noProof/>
           <w:sz w:val="36"/>
           <w:u w:val="single"/>
-          <w:lang w:val="es-ES" w:eastAsia="es-ES"/>
+          <w:lang w:val="en-US"/>
         </w:rPr>
         <w:drawing>
           <wp:inline distT="0" distB="0" distL="0" distR="0">
@@ -584,7 +602,7 @@
           <w:noProof/>
           <w:sz w:val="36"/>
           <w:u w:val="single"/>
-          <w:lang w:val="es-ES" w:eastAsia="es-ES"/>
+          <w:lang w:val="en-US"/>
         </w:rPr>
         <w:drawing>
           <wp:inline distT="0" distB="0" distL="0" distR="0">
@@ -691,7 +709,7 @@
           <w:noProof/>
           <w:sz w:val="36"/>
           <w:u w:val="single"/>
-          <w:lang w:val="es-ES" w:eastAsia="es-ES"/>
+          <w:lang w:val="en-US"/>
         </w:rPr>
         <w:drawing>
           <wp:inline distT="0" distB="0" distL="0" distR="0">
@@ -797,7 +815,7 @@
           <w:noProof/>
           <w:sz w:val="36"/>
           <w:u w:val="single"/>
-          <w:lang w:val="es-ES" w:eastAsia="es-ES"/>
+          <w:lang w:val="en-US"/>
         </w:rPr>
         <w:drawing>
           <wp:inline distT="0" distB="0" distL="0" distR="0">
@@ -915,7 +933,7 @@
           <w:noProof/>
           <w:sz w:val="36"/>
           <w:u w:val="single"/>
-          <w:lang w:val="es-ES" w:eastAsia="es-ES"/>
+          <w:lang w:val="en-US"/>
         </w:rPr>
         <w:drawing>
           <wp:inline distT="0" distB="0" distL="0" distR="0">
@@ -1020,7 +1038,7 @@
           <w:noProof/>
           <w:sz w:val="36"/>
           <w:u w:val="single"/>
-          <w:lang w:val="es-ES" w:eastAsia="es-ES"/>
+          <w:lang w:val="en-US"/>
         </w:rPr>
         <w:drawing>
           <wp:inline distT="0" distB="0" distL="0" distR="0" wp14:anchorId="0B6C8660" wp14:editId="5D6BB4FD">
@@ -1146,7 +1164,7 @@
           <w:noProof/>
           <w:sz w:val="36"/>
           <w:u w:val="single"/>
-          <w:lang w:val="es-ES" w:eastAsia="es-ES"/>
+          <w:lang w:val="en-US"/>
         </w:rPr>
         <w:drawing>
           <wp:inline distT="0" distB="0" distL="0" distR="0" wp14:anchorId="322B5DF4" wp14:editId="44C027CA">
@@ -1255,8 +1273,6 @@
         <w:lastRenderedPageBreak/>
         <w:t>Formulario Premium</w:t>
       </w:r>
-      <w:bookmarkStart w:id="0" w:name="_GoBack"/>
-      <w:bookmarkEnd w:id="0"/>
     </w:p>
     <w:p>
       <w:pPr>
@@ -1276,7 +1292,7 @@
           <w:noProof/>
           <w:sz w:val="36"/>
           <w:u w:val="single"/>
-          <w:lang w:val="es-ES" w:eastAsia="es-ES"/>
+          <w:lang w:val="en-US"/>
         </w:rPr>
         <w:drawing>
           <wp:inline distT="0" distB="0" distL="0" distR="0">
@@ -1822,13 +1838,13 @@
       <w:lang w:val="es-HN"/>
     </w:rPr>
   </w:style>
-  <w:style w:type="character" w:default="1" w:styleId="Fuentedeprrafopredeter">
+  <w:style w:type="character" w:default="1" w:styleId="DefaultParagraphFont">
     <w:name w:val="Default Paragraph Font"/>
     <w:uiPriority w:val="1"/>
     <w:semiHidden/>
     <w:unhideWhenUsed/>
   </w:style>
-  <w:style w:type="table" w:default="1" w:styleId="Tablanormal">
+  <w:style w:type="table" w:default="1" w:styleId="TableNormal">
     <w:name w:val="Normal Table"/>
     <w:uiPriority w:val="99"/>
     <w:semiHidden/>
@@ -1843,13 +1859,13 @@
       </w:tblCellMar>
     </w:tblPr>
   </w:style>
-  <w:style w:type="numbering" w:default="1" w:styleId="Sinlista">
+  <w:style w:type="numbering" w:default="1" w:styleId="NoList">
     <w:name w:val="No List"/>
     <w:uiPriority w:val="99"/>
     <w:semiHidden/>
     <w:unhideWhenUsed/>
   </w:style>
-  <w:style w:type="paragraph" w:styleId="Prrafodelista">
+  <w:style w:type="paragraph" w:styleId="ListParagraph">
     <w:name w:val="List Paragraph"/>
     <w:basedOn w:val="Normal"/>
     <w:uiPriority w:val="34"/>

</xml_diff>